<commit_message>
Fixed typo in project summary
</commit_message>
<xml_diff>
--- a/Deliverables/sprint-15/project-summary.docx
+++ b/Deliverables/sprint-15/project-summary.docx
@@ -802,7 +802,21 @@
                 <w:sz w:val="22"/>
                 <w:szCs w:val="18"/>
               </w:rPr>
-              <w:t>n area for in-app setting. These areas include use cases from</w:t>
+              <w:t>n area for in-app setting</w:t>
+            </w:r>
+            <w:r>
+              <w:rPr>
+                <w:sz w:val="22"/>
+                <w:szCs w:val="18"/>
+              </w:rPr>
+              <w:t>s</w:t>
+            </w:r>
+            <w:r>
+              <w:rPr>
+                <w:sz w:val="22"/>
+                <w:szCs w:val="18"/>
+              </w:rPr>
+              <w:t>. These areas include use cases from</w:t>
             </w:r>
             <w:r>
               <w:rPr>
@@ -939,23 +953,7 @@
                 <w:sz w:val="22"/>
                 <w:szCs w:val="18"/>
               </w:rPr>
-              <w:t xml:space="preserve">Our app is an </w:t>
-            </w:r>
-            <w:proofErr w:type="spellStart"/>
-            <w:r>
-              <w:rPr>
-                <w:sz w:val="22"/>
-                <w:szCs w:val="18"/>
-              </w:rPr>
-              <w:t>OpenSource</w:t>
-            </w:r>
-            <w:proofErr w:type="spellEnd"/>
-            <w:r>
-              <w:rPr>
-                <w:sz w:val="22"/>
-                <w:szCs w:val="18"/>
-              </w:rPr>
-              <w:t xml:space="preserve"> app built on the operating system Android Automotive and was coded in the programming language Kotlin.</w:t>
+              <w:t>Our app is an OpenSource app built on the operating system Android Automotive and was coded in the programming language Kotlin.</w:t>
             </w:r>
           </w:p>
         </w:tc>
@@ -1982,6 +1980,7 @@
   <w:style w:type="character" w:default="1" w:styleId="DefaultParagraphFont">
     <w:name w:val="Default Paragraph Font"/>
     <w:uiPriority w:val="1"/>
+    <w:semiHidden/>
     <w:unhideWhenUsed/>
   </w:style>
   <w:style w:type="table" w:default="1" w:styleId="TableNormal">

</xml_diff>